<commit_message>
php site working, theme switch working
</commit_message>
<xml_diff>
--- a/offline_data/Lebenslauf-Fabian-Berger.docx
+++ b/offline_data/Lebenslauf-Fabian-Berger.docx
@@ -1438,7 +1438,14 @@
           <w:rFonts w:ascii="Arial" w:eastAsia="Arial" w:hAnsi="Arial" w:cs="Arial"/>
           <w:lang w:val="de-DE"/>
         </w:rPr>
-        <w:t>Seit Dezember 2020: Werkstudent bei MID GmbH - Softwaretester</w:t>
+        <w:t xml:space="preserve">Seit Dezember 2020: Werkstudent bei MID GmbH - </w:t>
+      </w:r>
+      <w:r>
+        <w:rPr>
+          <w:rFonts w:ascii="Arial" w:eastAsia="Arial" w:hAnsi="Arial" w:cs="Arial"/>
+          <w:lang w:val="de-DE"/>
+        </w:rPr>
+        <w:t>Testautomatisierung</w:t>
       </w:r>
     </w:p>
     <w:p>
@@ -2228,7 +2235,7 @@
           <w:bCs/>
           <w:lang w:val="de-DE"/>
         </w:rPr>
-        <w:t>11</w:t>
+        <w:t>20</w:t>
       </w:r>
       <w:r>
         <w:rPr>
@@ -2766,7 +2773,31 @@
           <w:bCs/>
           <w:lang w:val="de-DE"/>
         </w:rPr>
-        <w:t>Java, Assembler, OpenGL, Shadersprachen, Matlab, Python</w:t>
+        <w:t xml:space="preserve">Java, Assembler, OpenGL, </w:t>
+      </w:r>
+      <w:r>
+        <w:rPr>
+          <w:rFonts w:ascii="Arial" w:hAnsi="Arial" w:cs="Arial"/>
+          <w:bCs/>
+          <w:lang w:val="de-DE"/>
+        </w:rPr>
+        <w:t>GLSL</w:t>
+      </w:r>
+      <w:r>
+        <w:rPr>
+          <w:rFonts w:ascii="Arial" w:hAnsi="Arial" w:cs="Arial"/>
+          <w:bCs/>
+          <w:lang w:val="de-DE"/>
+        </w:rPr>
+        <w:t>, Matlab, Python</w:t>
+      </w:r>
+      <w:r>
+        <w:rPr>
+          <w:rFonts w:ascii="Arial" w:hAnsi="Arial" w:cs="Arial"/>
+          <w:bCs/>
+          <w:lang w:val="de-DE"/>
+        </w:rPr>
+        <w:t>, C</w:t>
       </w:r>
     </w:p>
     <w:p>
@@ -2856,7 +2887,7 @@
           <w:bCs/>
           <w:lang w:val="de-DE"/>
         </w:rPr>
-        <w:t>JavaScript</w:t>
+        <w:t>TS</w:t>
       </w:r>
       <w:r>
         <w:rPr>
@@ -2880,7 +2911,23 @@
           <w:bCs/>
           <w:lang w:val="de-DE"/>
         </w:rPr>
-        <w:t>, Scrum, Gatling(JavaScript)</w:t>
+        <w:t>, Scrum, Gatling(</w:t>
+      </w:r>
+      <w:r>
+        <w:rPr>
+          <w:rFonts w:ascii="Arial" w:hAnsi="Arial" w:cs="Arial"/>
+          <w:bCs/>
+          <w:lang w:val="de-DE"/>
+        </w:rPr>
+        <w:t>JS</w:t>
+      </w:r>
+      <w:r>
+        <w:rPr>
+          <w:rFonts w:ascii="Arial" w:hAnsi="Arial" w:cs="Arial"/>
+          <w:bCs/>
+          <w:lang w:val="de-DE"/>
+        </w:rPr>
+        <w:t>)</w:t>
       </w:r>
       <w:r>
         <w:rPr>
@@ -2896,7 +2943,23 @@
           <w:bCs/>
           <w:lang w:val="de-DE"/>
         </w:rPr>
-        <w:t>, u.v.m.</w:t>
+        <w:t xml:space="preserve">, </w:t>
+      </w:r>
+      <w:r>
+        <w:rPr>
+          <w:rFonts w:ascii="Arial" w:hAnsi="Arial" w:cs="Arial"/>
+          <w:bCs/>
+          <w:lang w:val="de-DE"/>
+        </w:rPr>
+        <w:t xml:space="preserve">PHP, </w:t>
+      </w:r>
+      <w:r>
+        <w:rPr>
+          <w:rFonts w:ascii="Arial" w:hAnsi="Arial" w:cs="Arial"/>
+          <w:bCs/>
+          <w:lang w:val="de-DE"/>
+        </w:rPr>
+        <w:t>u.v.m.</w:t>
       </w:r>
     </w:p>
     <w:p>

</xml_diff>

<commit_message>
sticky navbar, new sites in dev
</commit_message>
<xml_diff>
--- a/offline_data/Lebenslauf-Fabian-Berger.docx
+++ b/offline_data/Lebenslauf-Fabian-Berger.docx
@@ -2299,76 +2299,6 @@
         <w:rPr>
           <w:rFonts w:ascii="Arial" w:hAnsi="Arial" w:cs="Arial"/>
           <w:bCs/>
-          <w:noProof/>
-          <w:lang w:val="de-DE"/>
-        </w:rPr>
-        <w:drawing>
-          <wp:anchor distT="0" distB="0" distL="114300" distR="114300" simplePos="0" relativeHeight="251658240" behindDoc="0" locked="0" layoutInCell="1" allowOverlap="1" wp14:anchorId="19135314" wp14:editId="6A195538">
-            <wp:simplePos x="0" y="0"/>
-            <wp:positionH relativeFrom="margin">
-              <wp:align>left</wp:align>
-            </wp:positionH>
-            <wp:positionV relativeFrom="paragraph">
-              <wp:posOffset>235585</wp:posOffset>
-            </wp:positionV>
-            <wp:extent cx="1428750" cy="628650"/>
-            <wp:effectExtent l="0" t="0" r="0" b="0"/>
-            <wp:wrapNone/>
-            <wp:docPr id="4" name="Grafik 4"/>
-            <wp:cNvGraphicFramePr>
-              <a:graphicFrameLocks xmlns:a="http://schemas.openxmlformats.org/drawingml/2006/main" noChangeAspect="1"/>
-            </wp:cNvGraphicFramePr>
-            <a:graphic xmlns:a="http://schemas.openxmlformats.org/drawingml/2006/main">
-              <a:graphicData uri="http://schemas.openxmlformats.org/drawingml/2006/picture">
-                <pic:pic xmlns:pic="http://schemas.openxmlformats.org/drawingml/2006/picture">
-                  <pic:nvPicPr>
-                    <pic:cNvPr id="0" name="Picture 1"/>
-                    <pic:cNvPicPr>
-                      <a:picLocks noChangeAspect="1" noChangeArrowheads="1"/>
-                    </pic:cNvPicPr>
-                  </pic:nvPicPr>
-                  <pic:blipFill>
-                    <a:blip r:embed="rId6" cstate="print">
-                      <a:extLst>
-                        <a:ext uri="{28A0092B-C50C-407E-A947-70E740481C1C}">
-                          <a14:useLocalDpi xmlns:a14="http://schemas.microsoft.com/office/drawing/2010/main" val="0"/>
-                        </a:ext>
-                      </a:extLst>
-                    </a:blip>
-                    <a:srcRect/>
-                    <a:stretch>
-                      <a:fillRect/>
-                    </a:stretch>
-                  </pic:blipFill>
-                  <pic:spPr bwMode="auto">
-                    <a:xfrm>
-                      <a:off x="0" y="0"/>
-                      <a:ext cx="1432245" cy="630188"/>
-                    </a:xfrm>
-                    <a:prstGeom prst="rect">
-                      <a:avLst/>
-                    </a:prstGeom>
-                    <a:noFill/>
-                    <a:ln>
-                      <a:noFill/>
-                    </a:ln>
-                  </pic:spPr>
-                </pic:pic>
-              </a:graphicData>
-            </a:graphic>
-            <wp14:sizeRelH relativeFrom="margin">
-              <wp14:pctWidth>0</wp14:pctWidth>
-            </wp14:sizeRelH>
-            <wp14:sizeRelV relativeFrom="margin">
-              <wp14:pctHeight>0</wp14:pctHeight>
-            </wp14:sizeRelV>
-          </wp:anchor>
-        </w:drawing>
-      </w:r>
-      <w:r>
-        <w:rPr>
-          <w:rFonts w:ascii="Arial" w:hAnsi="Arial" w:cs="Arial"/>
-          <w:bCs/>
           <w:lang w:val="de-DE"/>
         </w:rPr>
         <w:t>Fabian Berger</w:t>
@@ -2995,7 +2925,7 @@
         </w:rPr>
         <w:t xml:space="preserve">(z.b. </w:t>
       </w:r>
-      <w:hyperlink r:id="rId7" w:history="1">
+      <w:hyperlink r:id="rId6" w:history="1">
         <w:r>
           <w:rPr>
             <w:rStyle w:val="Hyperlink"/>
@@ -3210,7 +3140,7 @@
                     </pic:cNvPicPr>
                   </pic:nvPicPr>
                   <pic:blipFill>
-                    <a:blip r:embed="rId8" cstate="print">
+                    <a:blip r:embed="rId7" cstate="print">
                       <a:extLst>
                         <a:ext uri="{28A0092B-C50C-407E-A947-70E740481C1C}">
                           <a14:useLocalDpi xmlns:a14="http://schemas.microsoft.com/office/drawing/2010/main" val="0"/>
@@ -3344,7 +3274,7 @@
                     </pic:cNvPicPr>
                   </pic:nvPicPr>
                   <pic:blipFill>
-                    <a:blip r:embed="rId9" cstate="print">
+                    <a:blip r:embed="rId8" cstate="print">
                       <a:extLst>
                         <a:ext uri="{28A0092B-C50C-407E-A947-70E740481C1C}">
                           <a14:useLocalDpi xmlns:a14="http://schemas.microsoft.com/office/drawing/2010/main" val="0"/>
@@ -3500,7 +3430,7 @@
                     </pic:cNvPicPr>
                   </pic:nvPicPr>
                   <pic:blipFill>
-                    <a:blip r:embed="rId10" cstate="print">
+                    <a:blip r:embed="rId9" cstate="print">
                       <a:extLst>
                         <a:ext uri="{28A0092B-C50C-407E-A947-70E740481C1C}">
                           <a14:useLocalDpi xmlns:a14="http://schemas.microsoft.com/office/drawing/2010/main" val="0"/>

</xml_diff>

<commit_message>
Mal wieder ein Sync, noch nicht mit Tailwind fertig
</commit_message>
<xml_diff>
--- a/offline_data/Lebenslauf-Fabian-Berger.docx
+++ b/offline_data/Lebenslauf-Fabian-Berger.docx
@@ -2235,7 +2235,15 @@
           <w:bCs/>
           <w:lang w:val="de-DE"/>
         </w:rPr>
-        <w:t>20</w:t>
+        <w:t>0</w:t>
+      </w:r>
+      <w:r>
+        <w:rPr>
+          <w:rFonts w:ascii="Arial" w:hAnsi="Arial" w:cs="Arial"/>
+          <w:bCs/>
+          <w:lang w:val="de-DE"/>
+        </w:rPr>
+        <w:t>4</w:t>
       </w:r>
       <w:r>
         <w:rPr>
@@ -2259,7 +2267,7 @@
           <w:bCs/>
           <w:lang w:val="de-DE"/>
         </w:rPr>
-        <w:t>8</w:t>
+        <w:t>1</w:t>
       </w:r>
       <w:r>
         <w:rPr>
@@ -2275,26 +2283,104 @@
           <w:bCs/>
           <w:lang w:val="de-DE"/>
         </w:rPr>
-        <w:t>2022</w:t>
-      </w:r>
-    </w:p>
-    <w:p>
-      <w:pPr>
-        <w:rPr>
-          <w:rFonts w:ascii="Arial" w:hAnsi="Arial" w:cs="Arial"/>
-          <w:bCs/>
-          <w:lang w:val="de-DE"/>
-        </w:rPr>
-      </w:pPr>
-    </w:p>
-    <w:p>
-      <w:pPr>
-        <w:rPr>
-          <w:rFonts w:ascii="Arial" w:hAnsi="Arial" w:cs="Arial"/>
-          <w:bCs/>
-          <w:lang w:val="de-DE"/>
-        </w:rPr>
-      </w:pPr>
+        <w:t>202</w:t>
+      </w:r>
+      <w:r>
+        <w:rPr>
+          <w:rFonts w:ascii="Arial" w:hAnsi="Arial" w:cs="Arial"/>
+          <w:bCs/>
+          <w:lang w:val="de-DE"/>
+        </w:rPr>
+        <w:t>3</w:t>
+      </w:r>
+    </w:p>
+    <w:p>
+      <w:pPr>
+        <w:rPr>
+          <w:rFonts w:ascii="Arial" w:hAnsi="Arial" w:cs="Arial"/>
+          <w:bCs/>
+          <w:lang w:val="de-DE"/>
+        </w:rPr>
+      </w:pPr>
+    </w:p>
+    <w:p>
+      <w:pPr>
+        <w:rPr>
+          <w:rFonts w:ascii="Arial" w:hAnsi="Arial" w:cs="Arial"/>
+          <w:bCs/>
+          <w:lang w:val="de-DE"/>
+        </w:rPr>
+      </w:pPr>
+      <w:r>
+        <w:rPr>
+          <w:rFonts w:ascii="Arial" w:hAnsi="Arial" w:cs="Arial"/>
+          <w:bCs/>
+          <w:noProof/>
+          <w:lang w:val="de-DE"/>
+        </w:rPr>
+        <w:drawing>
+          <wp:anchor distT="0" distB="0" distL="114300" distR="114300" simplePos="0" relativeHeight="251658240" behindDoc="0" locked="0" layoutInCell="1" allowOverlap="1" wp14:anchorId="61AC4738" wp14:editId="67DEBF78">
+            <wp:simplePos x="0" y="0"/>
+            <wp:positionH relativeFrom="margin">
+              <wp:align>left</wp:align>
+            </wp:positionH>
+            <wp:positionV relativeFrom="paragraph">
+              <wp:posOffset>264160</wp:posOffset>
+            </wp:positionV>
+            <wp:extent cx="1447800" cy="637032"/>
+            <wp:effectExtent l="0" t="0" r="0" b="0"/>
+            <wp:wrapNone/>
+            <wp:docPr id="4" name="Grafik 4"/>
+            <wp:cNvGraphicFramePr>
+              <a:graphicFrameLocks xmlns:a="http://schemas.openxmlformats.org/drawingml/2006/main" noChangeAspect="1"/>
+            </wp:cNvGraphicFramePr>
+            <a:graphic xmlns:a="http://schemas.openxmlformats.org/drawingml/2006/main">
+              <a:graphicData uri="http://schemas.openxmlformats.org/drawingml/2006/picture">
+                <pic:pic xmlns:pic="http://schemas.openxmlformats.org/drawingml/2006/picture">
+                  <pic:nvPicPr>
+                    <pic:cNvPr id="0" name="Picture 1"/>
+                    <pic:cNvPicPr>
+                      <a:picLocks noChangeAspect="1" noChangeArrowheads="1"/>
+                    </pic:cNvPicPr>
+                  </pic:nvPicPr>
+                  <pic:blipFill>
+                    <a:blip r:embed="rId6" cstate="print">
+                      <a:extLst>
+                        <a:ext uri="{28A0092B-C50C-407E-A947-70E740481C1C}">
+                          <a14:useLocalDpi xmlns:a14="http://schemas.microsoft.com/office/drawing/2010/main" val="0"/>
+                        </a:ext>
+                      </a:extLst>
+                    </a:blip>
+                    <a:srcRect/>
+                    <a:stretch>
+                      <a:fillRect/>
+                    </a:stretch>
+                  </pic:blipFill>
+                  <pic:spPr bwMode="auto">
+                    <a:xfrm>
+                      <a:off x="0" y="0"/>
+                      <a:ext cx="1459420" cy="642145"/>
+                    </a:xfrm>
+                    <a:prstGeom prst="rect">
+                      <a:avLst/>
+                    </a:prstGeom>
+                    <a:noFill/>
+                    <a:ln>
+                      <a:noFill/>
+                    </a:ln>
+                  </pic:spPr>
+                </pic:pic>
+              </a:graphicData>
+            </a:graphic>
+            <wp14:sizeRelH relativeFrom="margin">
+              <wp14:pctWidth>0</wp14:pctWidth>
+            </wp14:sizeRelH>
+            <wp14:sizeRelV relativeFrom="margin">
+              <wp14:pctHeight>0</wp14:pctHeight>
+            </wp14:sizeRelV>
+          </wp:anchor>
+        </w:drawing>
+      </w:r>
       <w:r>
         <w:rPr>
           <w:rFonts w:ascii="Arial" w:hAnsi="Arial" w:cs="Arial"/>
@@ -2694,14 +2780,12 @@
         <w:rPr>
           <w:rFonts w:ascii="Arial" w:hAnsi="Arial" w:cs="Arial"/>
           <w:bCs/>
-          <w:lang w:val="de-DE"/>
-        </w:rPr>
-      </w:pPr>
-      <w:r>
-        <w:rPr>
-          <w:rFonts w:ascii="Arial" w:hAnsi="Arial" w:cs="Arial"/>
-          <w:bCs/>
-          <w:lang w:val="de-DE"/>
+        </w:rPr>
+      </w:pPr>
+      <w:r>
+        <w:rPr>
+          <w:rFonts w:ascii="Arial" w:hAnsi="Arial" w:cs="Arial"/>
+          <w:bCs/>
         </w:rPr>
         <w:t xml:space="preserve">Java, Assembler, OpenGL, </w:t>
       </w:r>
@@ -2709,7 +2793,6 @@
         <w:rPr>
           <w:rFonts w:ascii="Arial" w:hAnsi="Arial" w:cs="Arial"/>
           <w:bCs/>
-          <w:lang w:val="de-DE"/>
         </w:rPr>
         <w:t>GLSL</w:t>
       </w:r>
@@ -2717,7 +2800,6 @@
         <w:rPr>
           <w:rFonts w:ascii="Arial" w:hAnsi="Arial" w:cs="Arial"/>
           <w:bCs/>
-          <w:lang w:val="de-DE"/>
         </w:rPr>
         <w:t>, Matlab, Python</w:t>
       </w:r>
@@ -2725,7 +2807,6 @@
         <w:rPr>
           <w:rFonts w:ascii="Arial" w:hAnsi="Arial" w:cs="Arial"/>
           <w:bCs/>
-          <w:lang w:val="de-DE"/>
         </w:rPr>
         <w:t>, C</w:t>
       </w:r>
@@ -2735,23 +2816,20 @@
         <w:rPr>
           <w:rFonts w:ascii="Arial" w:hAnsi="Arial" w:cs="Arial"/>
           <w:bCs/>
-          <w:lang w:val="de-DE"/>
-        </w:rPr>
-      </w:pPr>
-    </w:p>
-    <w:p>
-      <w:pPr>
-        <w:rPr>
-          <w:rFonts w:ascii="Arial" w:hAnsi="Arial" w:cs="Arial"/>
-          <w:bCs/>
-          <w:lang w:val="de-DE"/>
-        </w:rPr>
-      </w:pPr>
-      <w:r>
-        <w:rPr>
-          <w:rFonts w:ascii="Arial" w:hAnsi="Arial" w:cs="Arial"/>
-          <w:bCs/>
-          <w:lang w:val="de-DE"/>
+        </w:rPr>
+      </w:pPr>
+    </w:p>
+    <w:p>
+      <w:pPr>
+        <w:rPr>
+          <w:rFonts w:ascii="Arial" w:hAnsi="Arial" w:cs="Arial"/>
+          <w:bCs/>
+        </w:rPr>
+      </w:pPr>
+      <w:r>
+        <w:rPr>
+          <w:rFonts w:ascii="Arial" w:hAnsi="Arial" w:cs="Arial"/>
+          <w:bCs/>
         </w:rPr>
         <w:t>N</w:t>
       </w:r>
@@ -2759,7 +2837,6 @@
         <w:rPr>
           <w:rFonts w:ascii="Arial" w:hAnsi="Arial" w:cs="Arial"/>
           <w:bCs/>
-          <w:lang w:val="de-DE"/>
         </w:rPr>
         <w:t>ode</w:t>
       </w:r>
@@ -2767,7 +2844,6 @@
         <w:rPr>
           <w:rFonts w:ascii="Arial" w:hAnsi="Arial" w:cs="Arial"/>
           <w:bCs/>
-          <w:lang w:val="de-DE"/>
         </w:rPr>
         <w:t xml:space="preserve">, Git, SSH, </w:t>
       </w:r>
@@ -2775,7 +2851,6 @@
         <w:rPr>
           <w:rFonts w:ascii="Arial" w:hAnsi="Arial" w:cs="Arial"/>
           <w:bCs/>
-          <w:lang w:val="de-DE"/>
         </w:rPr>
         <w:t>HTML, CSS</w:t>
       </w:r>
@@ -2783,7 +2858,6 @@
         <w:rPr>
           <w:rFonts w:ascii="Arial" w:hAnsi="Arial" w:cs="Arial"/>
           <w:bCs/>
-          <w:lang w:val="de-DE"/>
         </w:rPr>
         <w:t>, Ranorex</w:t>
       </w:r>
@@ -2791,7 +2865,6 @@
         <w:rPr>
           <w:rFonts w:ascii="Arial" w:hAnsi="Arial" w:cs="Arial"/>
           <w:bCs/>
-          <w:lang w:val="de-DE"/>
         </w:rPr>
         <w:t xml:space="preserve"> (C#)</w:t>
       </w:r>
@@ -2799,23 +2872,20 @@
         <w:rPr>
           <w:rFonts w:ascii="Arial" w:hAnsi="Arial" w:cs="Arial"/>
           <w:bCs/>
-          <w:lang w:val="de-DE"/>
-        </w:rPr>
-        <w:t>, Cypress</w:t>
-      </w:r>
-      <w:r>
-        <w:rPr>
-          <w:rFonts w:ascii="Arial" w:hAnsi="Arial" w:cs="Arial"/>
-          <w:bCs/>
-          <w:lang w:val="de-DE"/>
-        </w:rPr>
-        <w:t>(</w:t>
-      </w:r>
-      <w:r>
-        <w:rPr>
-          <w:rFonts w:ascii="Arial" w:hAnsi="Arial" w:cs="Arial"/>
-          <w:bCs/>
-          <w:lang w:val="de-DE"/>
+        </w:rPr>
+        <w:t xml:space="preserve">, </w:t>
+      </w:r>
+      <w:r>
+        <w:rPr>
+          <w:rFonts w:ascii="Arial" w:hAnsi="Arial" w:cs="Arial"/>
+          <w:bCs/>
+        </w:rPr>
+        <w:t>Cypress (</w:t>
+      </w:r>
+      <w:r>
+        <w:rPr>
+          <w:rFonts w:ascii="Arial" w:hAnsi="Arial" w:cs="Arial"/>
+          <w:bCs/>
         </w:rPr>
         <w:t>TS</w:t>
       </w:r>
@@ -2823,7 +2893,6 @@
         <w:rPr>
           <w:rFonts w:ascii="Arial" w:hAnsi="Arial" w:cs="Arial"/>
           <w:bCs/>
-          <w:lang w:val="de-DE"/>
         </w:rPr>
         <w:t>)</w:t>
       </w:r>
@@ -2831,7 +2900,6 @@
         <w:rPr>
           <w:rFonts w:ascii="Arial" w:hAnsi="Arial" w:cs="Arial"/>
           <w:bCs/>
-          <w:lang w:val="de-DE"/>
         </w:rPr>
         <w:t>, Jenkins, Grafana</w:t>
       </w:r>
@@ -2839,15 +2907,20 @@
         <w:rPr>
           <w:rFonts w:ascii="Arial" w:hAnsi="Arial" w:cs="Arial"/>
           <w:bCs/>
-          <w:lang w:val="de-DE"/>
-        </w:rPr>
-        <w:t>, Scrum, Gatling(</w:t>
-      </w:r>
-      <w:r>
-        <w:rPr>
-          <w:rFonts w:ascii="Arial" w:hAnsi="Arial" w:cs="Arial"/>
-          <w:bCs/>
-          <w:lang w:val="de-DE"/>
+        </w:rPr>
+        <w:t xml:space="preserve">, Scrum, </w:t>
+      </w:r>
+      <w:r>
+        <w:rPr>
+          <w:rFonts w:ascii="Arial" w:hAnsi="Arial" w:cs="Arial"/>
+          <w:bCs/>
+        </w:rPr>
+        <w:t>Gatling (</w:t>
+      </w:r>
+      <w:r>
+        <w:rPr>
+          <w:rFonts w:ascii="Arial" w:hAnsi="Arial" w:cs="Arial"/>
+          <w:bCs/>
         </w:rPr>
         <w:t>JS</w:t>
       </w:r>
@@ -2855,7 +2928,6 @@
         <w:rPr>
           <w:rFonts w:ascii="Arial" w:hAnsi="Arial" w:cs="Arial"/>
           <w:bCs/>
-          <w:lang w:val="de-DE"/>
         </w:rPr>
         <w:t>)</w:t>
       </w:r>
@@ -2863,7 +2935,6 @@
         <w:rPr>
           <w:rFonts w:ascii="Arial" w:hAnsi="Arial" w:cs="Arial"/>
           <w:bCs/>
-          <w:lang w:val="de-DE"/>
         </w:rPr>
         <w:t>, MySQL</w:t>
       </w:r>
@@ -2871,7 +2942,6 @@
         <w:rPr>
           <w:rFonts w:ascii="Arial" w:hAnsi="Arial" w:cs="Arial"/>
           <w:bCs/>
-          <w:lang w:val="de-DE"/>
         </w:rPr>
         <w:t xml:space="preserve">, </w:t>
       </w:r>
@@ -2879,53 +2949,68 @@
         <w:rPr>
           <w:rFonts w:ascii="Arial" w:hAnsi="Arial" w:cs="Arial"/>
           <w:bCs/>
-          <w:lang w:val="de-DE"/>
         </w:rPr>
         <w:t xml:space="preserve">PHP, </w:t>
       </w:r>
-      <w:r>
-        <w:rPr>
-          <w:rFonts w:ascii="Arial" w:hAnsi="Arial" w:cs="Arial"/>
-          <w:bCs/>
-          <w:lang w:val="de-DE"/>
+      <w:proofErr w:type="spellStart"/>
+      <w:r>
+        <w:rPr>
+          <w:rFonts w:ascii="Arial" w:hAnsi="Arial" w:cs="Arial"/>
+          <w:bCs/>
         </w:rPr>
         <w:t>u.v.m.</w:t>
       </w:r>
-    </w:p>
-    <w:p>
-      <w:pPr>
-        <w:rPr>
-          <w:rFonts w:ascii="Arial" w:hAnsi="Arial" w:cs="Arial"/>
-          <w:bCs/>
-          <w:lang w:val="de-DE"/>
-        </w:rPr>
-      </w:pPr>
-    </w:p>
-    <w:p>
-      <w:pPr>
-        <w:rPr>
-          <w:rFonts w:ascii="Arial" w:hAnsi="Arial" w:cs="Arial"/>
-          <w:bCs/>
-          <w:lang w:val="de-DE"/>
-        </w:rPr>
-      </w:pPr>
-      <w:r>
-        <w:rPr>
-          <w:rFonts w:ascii="Arial" w:hAnsi="Arial" w:cs="Arial"/>
-          <w:bCs/>
-          <w:lang w:val="de-DE"/>
-        </w:rPr>
-        <w:t>Fahrrad fahren, programmieren</w:t>
-      </w:r>
-      <w:r>
-        <w:rPr>
-          <w:rFonts w:ascii="Arial" w:hAnsi="Arial" w:cs="Arial"/>
-          <w:bCs/>
-          <w:lang w:val="de-DE"/>
-        </w:rPr>
-        <w:t xml:space="preserve">(z.b. </w:t>
-      </w:r>
-      <w:hyperlink r:id="rId6" w:history="1">
+      <w:proofErr w:type="spellEnd"/>
+    </w:p>
+    <w:p>
+      <w:pPr>
+        <w:rPr>
+          <w:rFonts w:ascii="Arial" w:hAnsi="Arial" w:cs="Arial"/>
+          <w:bCs/>
+        </w:rPr>
+      </w:pPr>
+    </w:p>
+    <w:p>
+      <w:pPr>
+        <w:rPr>
+          <w:rFonts w:ascii="Arial" w:hAnsi="Arial" w:cs="Arial"/>
+          <w:bCs/>
+          <w:lang w:val="de-DE"/>
+        </w:rPr>
+      </w:pPr>
+      <w:r>
+        <w:rPr>
+          <w:rFonts w:ascii="Arial" w:hAnsi="Arial" w:cs="Arial"/>
+          <w:bCs/>
+          <w:lang w:val="de-DE"/>
+        </w:rPr>
+        <w:t xml:space="preserve">Fahrrad fahren, </w:t>
+      </w:r>
+      <w:r>
+        <w:rPr>
+          <w:rFonts w:ascii="Arial" w:hAnsi="Arial" w:cs="Arial"/>
+          <w:bCs/>
+          <w:lang w:val="de-DE"/>
+        </w:rPr>
+        <w:t>programmieren</w:t>
+      </w:r>
+      <w:r>
+        <w:rPr>
+          <w:rFonts w:ascii="Arial" w:hAnsi="Arial" w:cs="Arial"/>
+          <w:bCs/>
+          <w:lang w:val="de-DE"/>
+        </w:rPr>
+        <w:t xml:space="preserve"> (</w:t>
+      </w:r>
+      <w:r>
+        <w:rPr>
+          <w:rFonts w:ascii="Arial" w:hAnsi="Arial" w:cs="Arial"/>
+          <w:bCs/>
+          <w:lang w:val="de-DE"/>
+        </w:rPr>
+        <w:t xml:space="preserve">z.b. </w:t>
+      </w:r>
+      <w:hyperlink r:id="rId7" w:history="1">
         <w:r>
           <w:rPr>
             <w:rStyle w:val="Hyperlink"/>
@@ -2966,15 +3051,15 @@
           <w:bCs/>
           <w:lang w:val="de-DE"/>
         </w:rPr>
-        <w:t xml:space="preserve">sehr </w:t>
-      </w:r>
-      <w:r>
-        <w:rPr>
-          <w:rFonts w:ascii="Arial" w:hAnsi="Arial" w:cs="Arial"/>
-          <w:bCs/>
-          <w:lang w:val="de-DE"/>
-        </w:rPr>
-        <w:t xml:space="preserve"> spezifische Probleme finden</w:t>
+        <w:t>sehr spezifische</w:t>
+      </w:r>
+      <w:r>
+        <w:rPr>
+          <w:rFonts w:ascii="Arial" w:hAnsi="Arial" w:cs="Arial"/>
+          <w:bCs/>
+          <w:lang w:val="de-DE"/>
+        </w:rPr>
+        <w:t xml:space="preserve"> Probleme finden</w:t>
       </w:r>
     </w:p>
     <w:p>
@@ -3140,7 +3225,7 @@
                     </pic:cNvPicPr>
                   </pic:nvPicPr>
                   <pic:blipFill>
-                    <a:blip r:embed="rId7" cstate="print">
+                    <a:blip r:embed="rId8" cstate="print">
                       <a:extLst>
                         <a:ext uri="{28A0092B-C50C-407E-A947-70E740481C1C}">
                           <a14:useLocalDpi xmlns:a14="http://schemas.microsoft.com/office/drawing/2010/main" val="0"/>
@@ -3274,7 +3359,7 @@
                     </pic:cNvPicPr>
                   </pic:nvPicPr>
                   <pic:blipFill>
-                    <a:blip r:embed="rId8" cstate="print">
+                    <a:blip r:embed="rId9" cstate="print">
                       <a:extLst>
                         <a:ext uri="{28A0092B-C50C-407E-A947-70E740481C1C}">
                           <a14:useLocalDpi xmlns:a14="http://schemas.microsoft.com/office/drawing/2010/main" val="0"/>
@@ -3430,7 +3515,7 @@
                     </pic:cNvPicPr>
                   </pic:nvPicPr>
                   <pic:blipFill>
-                    <a:blip r:embed="rId9" cstate="print">
+                    <a:blip r:embed="rId10" cstate="print">
                       <a:extLst>
                         <a:ext uri="{28A0092B-C50C-407E-A947-70E740481C1C}">
                           <a14:useLocalDpi xmlns:a14="http://schemas.microsoft.com/office/drawing/2010/main" val="0"/>

</xml_diff>